<commit_message>
Resolução de Exercícios Reset
</commit_message>
<xml_diff>
--- a/Módulo 1/Aula 2/Exercício .docx
+++ b/Módulo 1/Aula 2/Exercício .docx
@@ -132,6 +132,70 @@
     </w:p>
     <w:p>
       <w:pPr>
+        <w:shd w:val="clear" w:color="auto" w:fill="FFFFFF"/>
+        <w:spacing w:after="0" w:line="360" w:lineRule="auto"/>
+        <w:ind w:left="360"/>
+        <w:rPr>
+          <w:rFonts w:ascii="Arial" w:eastAsia="Times New Roman" w:hAnsi="Arial" w:cs="Arial"/>
+          <w:color w:val="24292E"/>
+          <w:sz w:val="20"/>
+          <w:szCs w:val="20"/>
+          <w:lang w:eastAsia="pt-BR"/>
+        </w:rPr>
+      </w:pPr>
+    </w:p>
+    <w:p>
+      <w:pPr>
+        <w:shd w:val="clear" w:color="auto" w:fill="FFFFFF"/>
+        <w:spacing w:after="0" w:line="360" w:lineRule="auto"/>
+        <w:ind w:left="360"/>
+        <w:rPr>
+          <w:rFonts w:ascii="Arial" w:eastAsia="Times New Roman" w:hAnsi="Arial" w:cs="Arial"/>
+          <w:color w:val="FF0000"/>
+          <w:sz w:val="20"/>
+          <w:szCs w:val="20"/>
+          <w:lang w:eastAsia="pt-BR"/>
+        </w:rPr>
+      </w:pPr>
+      <w:proofErr w:type="spellStart"/>
+      <w:r>
+        <w:rPr>
+          <w:rFonts w:ascii="Arial" w:eastAsia="Times New Roman" w:hAnsi="Arial" w:cs="Arial"/>
+          <w:color w:val="FF0000"/>
+          <w:sz w:val="20"/>
+          <w:szCs w:val="20"/>
+          <w:lang w:eastAsia="pt-BR"/>
+        </w:rPr>
+        <w:t>Obs</w:t>
+      </w:r>
+      <w:proofErr w:type="spellEnd"/>
+      <w:r>
+        <w:rPr>
+          <w:rFonts w:ascii="Arial" w:eastAsia="Times New Roman" w:hAnsi="Arial" w:cs="Arial"/>
+          <w:color w:val="FF0000"/>
+          <w:sz w:val="20"/>
+          <w:szCs w:val="20"/>
+          <w:lang w:eastAsia="pt-BR"/>
+        </w:rPr>
+        <w:t>: O Princípio de Pareto, ou regra 80/20, é uma tendência que prevê que 80% dos efeitos surgem a partir de apenas 20% das causas, podendo ser aplicado em várias outras relações de causa e efeito.</w:t>
+      </w:r>
+    </w:p>
+    <w:p>
+      <w:pPr>
+        <w:shd w:val="clear" w:color="auto" w:fill="FFFFFF"/>
+        <w:spacing w:after="0" w:line="360" w:lineRule="auto"/>
+        <w:ind w:left="360"/>
+        <w:rPr>
+          <w:rFonts w:ascii="Arial" w:eastAsia="Times New Roman" w:hAnsi="Arial" w:cs="Arial"/>
+          <w:color w:val="24292E"/>
+          <w:sz w:val="20"/>
+          <w:szCs w:val="20"/>
+          <w:lang w:eastAsia="pt-BR"/>
+        </w:rPr>
+      </w:pPr>
+    </w:p>
+    <w:p>
+      <w:pPr>
         <w:numPr>
           <w:ilvl w:val="0"/>
           <w:numId w:val="1"/>
@@ -484,6 +548,120 @@
           <w:lang w:eastAsia="pt-BR"/>
         </w:rPr>
         <w:t>)</w:t>
+      </w:r>
+    </w:p>
+    <w:p>
+      <w:pPr>
+        <w:numPr>
+          <w:ilvl w:val="1"/>
+          <w:numId w:val="1"/>
+        </w:numPr>
+        <w:shd w:val="clear" w:color="auto" w:fill="FFFFFF"/>
+        <w:spacing w:after="0" w:line="360" w:lineRule="auto"/>
+        <w:rPr>
+          <w:rFonts w:ascii="Arial" w:eastAsia="Times New Roman" w:hAnsi="Arial" w:cs="Arial"/>
+          <w:color w:val="24292E"/>
+          <w:sz w:val="20"/>
+          <w:szCs w:val="20"/>
+          <w:lang w:eastAsia="pt-BR"/>
+        </w:rPr>
+      </w:pPr>
+    </w:p>
+    <w:p>
+      <w:pPr>
+        <w:shd w:val="clear" w:color="auto" w:fill="FFFFFF"/>
+        <w:spacing w:after="0" w:line="360" w:lineRule="auto"/>
+        <w:rPr>
+          <w:rFonts w:ascii="Arial" w:hAnsi="Arial" w:cs="Arial"/>
+          <w:color w:val="FF0000"/>
+          <w:shd w:val="clear" w:color="auto" w:fill="FFFFFF"/>
+        </w:rPr>
+      </w:pPr>
+      <w:proofErr w:type="spellStart"/>
+      <w:r>
+        <w:rPr>
+          <w:rFonts w:ascii="Arial" w:hAnsi="Arial" w:cs="Arial"/>
+          <w:color w:val="FF0000"/>
+          <w:shd w:val="clear" w:color="auto" w:fill="FFFFFF"/>
+        </w:rPr>
+        <w:t>Obs</w:t>
+      </w:r>
+      <w:proofErr w:type="spellEnd"/>
+      <w:r>
+        <w:rPr>
+          <w:rFonts w:ascii="Arial" w:hAnsi="Arial" w:cs="Arial"/>
+          <w:color w:val="FF0000"/>
+          <w:shd w:val="clear" w:color="auto" w:fill="FFFFFF"/>
+        </w:rPr>
+        <w:t>: A </w:t>
+      </w:r>
+      <w:r>
+        <w:rPr>
+          <w:rFonts w:ascii="Arial" w:hAnsi="Arial" w:cs="Arial"/>
+          <w:b/>
+          <w:bCs/>
+          <w:color w:val="FF0000"/>
+          <w:shd w:val="clear" w:color="auto" w:fill="FFFFFF"/>
+        </w:rPr>
+        <w:t>modelagem</w:t>
+      </w:r>
+      <w:r>
+        <w:rPr>
+          <w:rFonts w:ascii="Arial" w:hAnsi="Arial" w:cs="Arial"/>
+          <w:color w:val="FF0000"/>
+          <w:shd w:val="clear" w:color="auto" w:fill="FFFFFF"/>
+        </w:rPr>
+        <w:t> de processos é capaz de disponibilizar aos gestores a informação correta para a tomada de decisão no nível estratégico, gerenciar processos e garantir a coordenação das atividades no nível operacional.</w:t>
+      </w:r>
+    </w:p>
+    <w:p>
+      <w:pPr>
+        <w:shd w:val="clear" w:color="auto" w:fill="FFFFFF"/>
+        <w:spacing w:after="0" w:line="360" w:lineRule="auto"/>
+        <w:rPr>
+          <w:rFonts w:ascii="Arial" w:hAnsi="Arial" w:cs="Arial"/>
+          <w:color w:val="FF0000"/>
+          <w:shd w:val="clear" w:color="auto" w:fill="FFFFFF"/>
+        </w:rPr>
+      </w:pPr>
+    </w:p>
+    <w:p>
+      <w:pPr>
+        <w:shd w:val="clear" w:color="auto" w:fill="FFFFFF"/>
+        <w:spacing w:after="0" w:line="360" w:lineRule="auto"/>
+        <w:rPr>
+          <w:rFonts w:ascii="Arial" w:hAnsi="Arial" w:cs="Arial"/>
+          <w:color w:val="FF0000"/>
+          <w:shd w:val="clear" w:color="auto" w:fill="FFFFFF"/>
+        </w:rPr>
+      </w:pPr>
+      <w:r>
+        <w:rPr>
+          <w:rFonts w:ascii="Arial" w:hAnsi="Arial" w:cs="Arial"/>
+          <w:color w:val="FF0000"/>
+          <w:shd w:val="clear" w:color="auto" w:fill="FFFFFF"/>
+        </w:rPr>
+        <w:t xml:space="preserve">O </w:t>
+      </w:r>
+      <w:proofErr w:type="spellStart"/>
+      <w:r>
+        <w:rPr>
+          <w:rFonts w:ascii="Arial" w:hAnsi="Arial" w:cs="Arial"/>
+          <w:b/>
+          <w:bCs/>
+          <w:color w:val="FF0000"/>
+          <w:shd w:val="clear" w:color="auto" w:fill="FFFFFF"/>
+        </w:rPr>
+        <w:t>Gherkin</w:t>
+      </w:r>
+      <w:proofErr w:type="spellEnd"/>
+      <w:r>
+        <w:rPr>
+          <w:rFonts w:ascii="Arial" w:hAnsi="Arial" w:cs="Arial"/>
+          <w:color w:val="FF0000"/>
+          <w:shd w:val="clear" w:color="auto" w:fill="FFFFFF"/>
+        </w:rPr>
+        <w:t xml:space="preserve"> é um dos elementos principais quando se trata de BDD em automação. Sua função é padronizar a forma de descrever especificações de cenários, baseado na regra de negócio.</w:t>
       </w:r>
     </w:p>
     <w:p/>
@@ -1016,7 +1194,7 @@
   <w:style w:type="paragraph" w:default="1" w:styleId="Normal">
     <w:name w:val="Normal"/>
     <w:qFormat/>
-    <w:rsid w:val="00176085"/>
+    <w:rsid w:val="004711D9"/>
   </w:style>
   <w:style w:type="character" w:default="1" w:styleId="Fontepargpadro">
     <w:name w:val="Default Paragraph Font"/>

</xml_diff>